<commit_message>
feat: chats with gpt
</commit_message>
<xml_diff>
--- a/chat1.docx
+++ b/chat1.docx
@@ -2763,7 +2763,6 @@
       <w:r>
         <w:rPr>
           <w:rFonts w:ascii="inherit" w:eastAsia="Times New Roman" w:hAnsi="inherit" w:cs="Courier New"/>
-          <w:color w:val="FFFFFF"/>
           <w:sz w:val="20"/>
           <w:szCs w:val="20"/>
           <w:bdr w:val="single" w:sz="2" w:space="0" w:color="D9D9E3" w:frame="1"/>
@@ -2773,7 +2772,6 @@
       <w:r>
         <w:rPr>
           <w:rFonts w:ascii="inherit" w:eastAsia="Times New Roman" w:hAnsi="inherit" w:cs="Courier New"/>
-          <w:color w:val="FFFFFF"/>
           <w:sz w:val="20"/>
           <w:szCs w:val="20"/>
           <w:bdr w:val="single" w:sz="2" w:space="1" w:color="D9D9E3" w:frame="1"/>
@@ -2783,7 +2781,6 @@
       <w:r>
         <w:rPr>
           <w:rFonts w:ascii="inherit" w:eastAsia="Times New Roman" w:hAnsi="inherit" w:cs="Courier New"/>
-          <w:color w:val="00A67D"/>
           <w:sz w:val="20"/>
           <w:szCs w:val="20"/>
           <w:bdr w:val="single" w:sz="2" w:space="0" w:color="D9D9E3" w:frame="1"/>
@@ -2793,7 +2790,6 @@
       <w:r>
         <w:rPr>
           <w:rFonts w:ascii="inherit" w:eastAsia="Times New Roman" w:hAnsi="inherit" w:cs="Courier New"/>
-          <w:color w:val="FFFFFF"/>
           <w:sz w:val="20"/>
           <w:szCs w:val="20"/>
           <w:bdr w:val="single" w:sz="2" w:space="1" w:color="D9D9E3" w:frame="1"/>
@@ -2803,7 +2799,6 @@
       <w:r>
         <w:rPr>
           <w:rFonts w:ascii="inherit" w:eastAsia="Times New Roman" w:hAnsi="inherit" w:cs="Courier New"/>
-          <w:color w:val="2E95D3"/>
           <w:sz w:val="20"/>
           <w:szCs w:val="20"/>
           <w:bdr w:val="single" w:sz="2" w:space="0" w:color="D9D9E3" w:frame="1"/>
@@ -2813,7 +2808,6 @@
       <w:r>
         <w:rPr>
           <w:rFonts w:ascii="inherit" w:eastAsia="Times New Roman" w:hAnsi="inherit" w:cs="Courier New"/>
-          <w:color w:val="FFFFFF"/>
           <w:sz w:val="20"/>
           <w:szCs w:val="20"/>
           <w:bdr w:val="single" w:sz="2" w:space="1" w:color="D9D9E3" w:frame="1"/>
@@ -2824,7 +2818,6 @@
       <w:r>
         <w:rPr>
           <w:rFonts w:ascii="inherit" w:eastAsia="Times New Roman" w:hAnsi="inherit" w:cs="Courier New"/>
-          <w:color w:val="FFFFFF"/>
           <w:sz w:val="20"/>
           <w:szCs w:val="20"/>
           <w:bdr w:val="single" w:sz="2" w:space="1" w:color="D9D9E3" w:frame="1"/>
@@ -2835,7 +2828,6 @@
       <w:r>
         <w:rPr>
           <w:rFonts w:ascii="inherit" w:eastAsia="Times New Roman" w:hAnsi="inherit" w:cs="Courier New"/>
-          <w:color w:val="FFFFFF"/>
           <w:sz w:val="20"/>
           <w:szCs w:val="20"/>
           <w:bdr w:val="single" w:sz="2" w:space="1" w:color="D9D9E3" w:frame="1"/>
@@ -2845,7 +2837,6 @@
       <w:r>
         <w:rPr>
           <w:rFonts w:ascii="inherit" w:eastAsia="Times New Roman" w:hAnsi="inherit" w:cs="Courier New"/>
-          <w:color w:val="2E95D3"/>
           <w:sz w:val="20"/>
           <w:szCs w:val="20"/>
           <w:bdr w:val="single" w:sz="2" w:space="0" w:color="D9D9E3" w:frame="1"/>
@@ -2855,7 +2846,6 @@
       <w:r>
         <w:rPr>
           <w:rFonts w:ascii="inherit" w:eastAsia="Times New Roman" w:hAnsi="inherit" w:cs="Courier New"/>
-          <w:color w:val="FFFFFF"/>
           <w:sz w:val="20"/>
           <w:szCs w:val="20"/>
           <w:bdr w:val="single" w:sz="2" w:space="1" w:color="D9D9E3" w:frame="1"/>
@@ -2866,7 +2856,6 @@
       <w:r>
         <w:rPr>
           <w:rFonts w:ascii="inherit" w:eastAsia="Times New Roman" w:hAnsi="inherit" w:cs="Courier New"/>
-          <w:color w:val="F22C3D"/>
           <w:sz w:val="20"/>
           <w:szCs w:val="20"/>
           <w:bdr w:val="single" w:sz="2" w:space="0" w:color="D9D9E3" w:frame="1"/>
@@ -2877,7 +2866,6 @@
       <w:r>
         <w:rPr>
           <w:rFonts w:ascii="inherit" w:eastAsia="Times New Roman" w:hAnsi="inherit" w:cs="Courier New"/>
-          <w:color w:val="F22C3D"/>
           <w:sz w:val="20"/>
           <w:szCs w:val="20"/>
           <w:bdr w:val="single" w:sz="2" w:space="0" w:color="D9D9E3" w:frame="1"/>
@@ -2888,7 +2876,6 @@
       <w:r>
         <w:rPr>
           <w:rFonts w:ascii="inherit" w:eastAsia="Times New Roman" w:hAnsi="inherit" w:cs="Courier New"/>
-          <w:color w:val="FFFFFF"/>
           <w:sz w:val="20"/>
           <w:szCs w:val="20"/>
           <w:bdr w:val="single" w:sz="2" w:space="1" w:color="D9D9E3" w:frame="1"/>
@@ -2899,7 +2886,6 @@
       <w:r>
         <w:rPr>
           <w:rFonts w:ascii="inherit" w:eastAsia="Times New Roman" w:hAnsi="inherit" w:cs="Courier New"/>
-          <w:color w:val="FFFFFF"/>
           <w:sz w:val="20"/>
           <w:szCs w:val="20"/>
           <w:bdr w:val="single" w:sz="2" w:space="1" w:color="D9D9E3" w:frame="1"/>
@@ -2909,7 +2895,6 @@
       <w:r>
         <w:rPr>
           <w:rFonts w:ascii="inherit" w:eastAsia="Times New Roman" w:hAnsi="inherit" w:cs="Courier New"/>
-          <w:color w:val="FFFFFF"/>
           <w:sz w:val="20"/>
           <w:szCs w:val="20"/>
           <w:bdr w:val="single" w:sz="2" w:space="0" w:color="D9D9E3" w:frame="1"/>
@@ -2919,7 +2904,6 @@
       <w:r>
         <w:rPr>
           <w:rFonts w:ascii="inherit" w:eastAsia="Times New Roman" w:hAnsi="inherit" w:cs="Courier New"/>
-          <w:color w:val="FFFFFF"/>
           <w:sz w:val="20"/>
           <w:szCs w:val="20"/>
           <w:bdr w:val="single" w:sz="2" w:space="1" w:color="D9D9E3" w:frame="1"/>
@@ -2929,7 +2913,6 @@
       <w:r>
         <w:rPr>
           <w:rFonts w:ascii="inherit" w:eastAsia="Times New Roman" w:hAnsi="inherit" w:cs="Courier New"/>
-          <w:color w:val="2E95D3"/>
           <w:sz w:val="20"/>
           <w:szCs w:val="20"/>
           <w:bdr w:val="single" w:sz="2" w:space="0" w:color="D9D9E3" w:frame="1"/>
@@ -2939,7 +2922,6 @@
       <w:r>
         <w:rPr>
           <w:rFonts w:ascii="inherit" w:eastAsia="Times New Roman" w:hAnsi="inherit" w:cs="Courier New"/>
-          <w:color w:val="FFFFFF"/>
           <w:sz w:val="20"/>
           <w:szCs w:val="20"/>
           <w:bdr w:val="single" w:sz="2" w:space="1" w:color="D9D9E3" w:frame="1"/>
@@ -2949,7 +2931,6 @@
       <w:r>
         <w:rPr>
           <w:rFonts w:ascii="inherit" w:eastAsia="Times New Roman" w:hAnsi="inherit" w:cs="Courier New"/>
-          <w:color w:val="FFFFFF"/>
           <w:sz w:val="20"/>
           <w:szCs w:val="20"/>
           <w:bdr w:val="single" w:sz="2" w:space="0" w:color="D9D9E3" w:frame="1"/>
@@ -2959,7 +2940,6 @@
       <w:r>
         <w:rPr>
           <w:rFonts w:ascii="inherit" w:eastAsia="Times New Roman" w:hAnsi="inherit" w:cs="Courier New"/>
-          <w:color w:val="FFFFFF"/>
           <w:sz w:val="20"/>
           <w:szCs w:val="20"/>
           <w:bdr w:val="single" w:sz="2" w:space="1" w:color="D9D9E3" w:frame="1"/>
@@ -2970,7 +2950,6 @@
       <w:r>
         <w:rPr>
           <w:rFonts w:ascii="inherit" w:eastAsia="Times New Roman" w:hAnsi="inherit" w:cs="Courier New"/>
-          <w:color w:val="FFFFFF"/>
           <w:sz w:val="20"/>
           <w:szCs w:val="20"/>
           <w:bdr w:val="single" w:sz="2" w:space="1" w:color="D9D9E3" w:frame="1"/>
@@ -2981,7 +2960,6 @@
       <w:r>
         <w:rPr>
           <w:rFonts w:ascii="inherit" w:eastAsia="Times New Roman" w:hAnsi="inherit" w:cs="Courier New"/>
-          <w:color w:val="FFFFFF"/>
           <w:sz w:val="20"/>
           <w:szCs w:val="20"/>
           <w:bdr w:val="single" w:sz="2" w:space="1" w:color="D9D9E3" w:frame="1"/>
@@ -2991,7 +2969,6 @@
       <w:r>
         <w:rPr>
           <w:rFonts w:ascii="inherit" w:eastAsia="Times New Roman" w:hAnsi="inherit" w:cs="Courier New"/>
-          <w:color w:val="00A67D"/>
           <w:sz w:val="20"/>
           <w:szCs w:val="20"/>
           <w:bdr w:val="single" w:sz="2" w:space="0" w:color="D9D9E3" w:frame="1"/>
@@ -3001,7 +2978,6 @@
       <w:r>
         <w:rPr>
           <w:rFonts w:ascii="inherit" w:eastAsia="Times New Roman" w:hAnsi="inherit" w:cs="Courier New"/>
-          <w:color w:val="FFFFFF"/>
           <w:sz w:val="20"/>
           <w:szCs w:val="20"/>
           <w:bdr w:val="single" w:sz="2" w:space="1" w:color="D9D9E3" w:frame="1"/>
@@ -3011,7 +2987,6 @@
       <w:r>
         <w:rPr>
           <w:rFonts w:ascii="inherit" w:eastAsia="Times New Roman" w:hAnsi="inherit" w:cs="Courier New"/>
-          <w:color w:val="00A67D"/>
           <w:sz w:val="20"/>
           <w:szCs w:val="20"/>
           <w:bdr w:val="single" w:sz="2" w:space="0" w:color="D9D9E3" w:frame="1"/>
@@ -3021,7 +2996,6 @@
       <w:r>
         <w:rPr>
           <w:rFonts w:ascii="inherit" w:eastAsia="Times New Roman" w:hAnsi="inherit" w:cs="Courier New"/>
-          <w:color w:val="FFFFFF"/>
           <w:sz w:val="20"/>
           <w:szCs w:val="20"/>
           <w:bdr w:val="single" w:sz="2" w:space="1" w:color="D9D9E3" w:frame="1"/>
@@ -3031,7 +3005,6 @@
       <w:r>
         <w:rPr>
           <w:rFonts w:ascii="inherit" w:eastAsia="Times New Roman" w:hAnsi="inherit" w:cs="Courier New"/>
-          <w:color w:val="FFFFFF"/>
           <w:sz w:val="20"/>
           <w:szCs w:val="20"/>
           <w:bdr w:val="single" w:sz="2" w:space="0" w:color="D9D9E3" w:frame="1"/>
@@ -3041,7 +3014,6 @@
       <w:r>
         <w:rPr>
           <w:rFonts w:ascii="inherit" w:eastAsia="Times New Roman" w:hAnsi="inherit" w:cs="Courier New"/>
-          <w:color w:val="FFFFFF"/>
           <w:sz w:val="20"/>
           <w:szCs w:val="20"/>
           <w:bdr w:val="single" w:sz="2" w:space="1" w:color="D9D9E3" w:frame="1"/>
@@ -3052,7 +3024,6 @@
       <w:r>
         <w:rPr>
           <w:rFonts w:ascii="inherit" w:eastAsia="Times New Roman" w:hAnsi="inherit" w:cs="Courier New"/>
-          <w:color w:val="FFFFFF"/>
           <w:sz w:val="20"/>
           <w:szCs w:val="20"/>
           <w:bdr w:val="single" w:sz="2" w:space="1" w:color="D9D9E3" w:frame="1"/>
@@ -3063,7 +3034,6 @@
       <w:r>
         <w:rPr>
           <w:rFonts w:ascii="inherit" w:eastAsia="Times New Roman" w:hAnsi="inherit" w:cs="Courier New"/>
-          <w:color w:val="FFFFFF"/>
           <w:sz w:val="20"/>
           <w:szCs w:val="20"/>
           <w:bdr w:val="single" w:sz="2" w:space="1" w:color="D9D9E3" w:frame="1"/>
@@ -3073,7 +3043,6 @@
       <w:r>
         <w:rPr>
           <w:rFonts w:ascii="inherit" w:eastAsia="Times New Roman" w:hAnsi="inherit" w:cs="Courier New"/>
-          <w:color w:val="2E95D3"/>
           <w:sz w:val="20"/>
           <w:szCs w:val="20"/>
           <w:bdr w:val="single" w:sz="2" w:space="0" w:color="D9D9E3" w:frame="1"/>
@@ -3083,7 +3052,6 @@
       <w:r>
         <w:rPr>
           <w:rFonts w:ascii="inherit" w:eastAsia="Times New Roman" w:hAnsi="inherit" w:cs="Courier New"/>
-          <w:color w:val="FFFFFF"/>
           <w:sz w:val="20"/>
           <w:szCs w:val="20"/>
           <w:bdr w:val="single" w:sz="2" w:space="1" w:color="D9D9E3" w:frame="1"/>
@@ -3093,7 +3061,6 @@
       <w:r>
         <w:rPr>
           <w:rFonts w:ascii="inherit" w:eastAsia="Times New Roman" w:hAnsi="inherit" w:cs="Courier New"/>
-          <w:color w:val="2E95D3"/>
           <w:sz w:val="20"/>
           <w:szCs w:val="20"/>
           <w:bdr w:val="single" w:sz="2" w:space="0" w:color="D9D9E3" w:frame="1"/>
@@ -3103,7 +3070,6 @@
       <w:r>
         <w:rPr>
           <w:rFonts w:ascii="inherit" w:eastAsia="Times New Roman" w:hAnsi="inherit" w:cs="Courier New"/>
-          <w:color w:val="FFFFFF"/>
           <w:sz w:val="20"/>
           <w:szCs w:val="20"/>
           <w:bdr w:val="single" w:sz="2" w:space="1" w:color="D9D9E3" w:frame="1"/>
@@ -3114,7 +3080,6 @@
       <w:r>
         <w:rPr>
           <w:rFonts w:ascii="inherit" w:eastAsia="Times New Roman" w:hAnsi="inherit" w:cs="Courier New"/>
-          <w:color w:val="FFFFFF"/>
           <w:sz w:val="20"/>
           <w:szCs w:val="20"/>
           <w:bdr w:val="single" w:sz="2" w:space="1" w:color="D9D9E3" w:frame="1"/>
@@ -3125,7 +3090,6 @@
       <w:r>
         <w:rPr>
           <w:rFonts w:ascii="inherit" w:eastAsia="Times New Roman" w:hAnsi="inherit" w:cs="Courier New"/>
-          <w:color w:val="FFFFFF"/>
           <w:sz w:val="20"/>
           <w:szCs w:val="20"/>
           <w:bdr w:val="single" w:sz="2" w:space="1" w:color="D9D9E3" w:frame="1"/>
@@ -3136,7 +3100,6 @@
       <w:r>
         <w:rPr>
           <w:rFonts w:ascii="inherit" w:eastAsia="Times New Roman" w:hAnsi="inherit" w:cs="Courier New"/>
-          <w:color w:val="2E95D3"/>
           <w:sz w:val="20"/>
           <w:szCs w:val="20"/>
           <w:bdr w:val="single" w:sz="2" w:space="0" w:color="D9D9E3" w:frame="1"/>
@@ -3146,7 +3109,6 @@
       <w:r>
         <w:rPr>
           <w:rFonts w:ascii="inherit" w:eastAsia="Times New Roman" w:hAnsi="inherit" w:cs="Courier New"/>
-          <w:color w:val="FFFFFF"/>
           <w:sz w:val="20"/>
           <w:szCs w:val="20"/>
           <w:bdr w:val="single" w:sz="2" w:space="1" w:color="D9D9E3" w:frame="1"/>
@@ -3157,7 +3119,6 @@
       <w:r>
         <w:rPr>
           <w:rFonts w:ascii="inherit" w:eastAsia="Times New Roman" w:hAnsi="inherit" w:cs="Courier New"/>
-          <w:color w:val="FFFFFF"/>
           <w:sz w:val="20"/>
           <w:szCs w:val="20"/>
           <w:bdr w:val="single" w:sz="2" w:space="1" w:color="D9D9E3" w:frame="1"/>
@@ -3167,7 +3128,6 @@
       <w:r>
         <w:rPr>
           <w:rFonts w:ascii="inherit" w:eastAsia="Times New Roman" w:hAnsi="inherit" w:cs="Courier New"/>
-          <w:color w:val="2E95D3"/>
           <w:sz w:val="20"/>
           <w:szCs w:val="20"/>
           <w:bdr w:val="single" w:sz="2" w:space="0" w:color="D9D9E3" w:frame="1"/>
@@ -3177,7 +3137,6 @@
       <w:r>
         <w:rPr>
           <w:rFonts w:ascii="inherit" w:eastAsia="Times New Roman" w:hAnsi="inherit" w:cs="Courier New"/>
-          <w:color w:val="FFFFFF"/>
           <w:sz w:val="20"/>
           <w:szCs w:val="20"/>
           <w:bdr w:val="single" w:sz="2" w:space="1" w:color="D9D9E3" w:frame="1"/>
@@ -3188,7 +3147,6 @@
       <w:r>
         <w:rPr>
           <w:rFonts w:ascii="inherit" w:eastAsia="Times New Roman" w:hAnsi="inherit" w:cs="Courier New"/>
-          <w:color w:val="FFFFFF"/>
           <w:sz w:val="20"/>
           <w:szCs w:val="20"/>
           <w:bdr w:val="single" w:sz="2" w:space="1" w:color="D9D9E3" w:frame="1"/>
@@ -3199,7 +3157,6 @@
       <w:r>
         <w:rPr>
           <w:rFonts w:ascii="inherit" w:eastAsia="Times New Roman" w:hAnsi="inherit" w:cs="Courier New"/>
-          <w:color w:val="FFFFFF"/>
           <w:sz w:val="20"/>
           <w:szCs w:val="20"/>
           <w:bdr w:val="single" w:sz="2" w:space="1" w:color="D9D9E3" w:frame="1"/>
@@ -3209,7 +3166,6 @@
       <w:r>
         <w:rPr>
           <w:rFonts w:ascii="inherit" w:eastAsia="Times New Roman" w:hAnsi="inherit" w:cs="Courier New"/>
-          <w:color w:val="00A67D"/>
           <w:sz w:val="20"/>
           <w:szCs w:val="20"/>
           <w:bdr w:val="single" w:sz="2" w:space="0" w:color="D9D9E3" w:frame="1"/>
@@ -3220,7 +3176,6 @@
       <w:r>
         <w:rPr>
           <w:rFonts w:ascii="inherit" w:eastAsia="Times New Roman" w:hAnsi="inherit" w:cs="Courier New"/>
-          <w:color w:val="00A67D"/>
           <w:sz w:val="20"/>
           <w:szCs w:val="20"/>
           <w:bdr w:val="single" w:sz="2" w:space="0" w:color="D9D9E3" w:frame="1"/>
@@ -3231,7 +3186,6 @@
       <w:r>
         <w:rPr>
           <w:rFonts w:ascii="inherit" w:eastAsia="Times New Roman" w:hAnsi="inherit" w:cs="Courier New"/>
-          <w:color w:val="00A67D"/>
           <w:sz w:val="20"/>
           <w:szCs w:val="20"/>
           <w:bdr w:val="single" w:sz="2" w:space="0" w:color="D9D9E3" w:frame="1"/>
@@ -3241,7 +3195,6 @@
       <w:r>
         <w:rPr>
           <w:rFonts w:ascii="inherit" w:eastAsia="Times New Roman" w:hAnsi="inherit" w:cs="Courier New"/>
-          <w:color w:val="FFFFFF"/>
           <w:sz w:val="20"/>
           <w:szCs w:val="20"/>
           <w:bdr w:val="single" w:sz="2" w:space="1" w:color="D9D9E3" w:frame="1"/>
@@ -3251,7 +3204,6 @@
       <w:r>
         <w:rPr>
           <w:rFonts w:ascii="inherit" w:eastAsia="Times New Roman" w:hAnsi="inherit" w:cs="Courier New"/>
-          <w:color w:val="00A67D"/>
           <w:sz w:val="20"/>
           <w:szCs w:val="20"/>
           <w:bdr w:val="single" w:sz="2" w:space="0" w:color="D9D9E3" w:frame="1"/>
@@ -3262,7 +3214,6 @@
       <w:r>
         <w:rPr>
           <w:rFonts w:ascii="inherit" w:eastAsia="Times New Roman" w:hAnsi="inherit" w:cs="Courier New"/>
-          <w:color w:val="00A67D"/>
           <w:sz w:val="20"/>
           <w:szCs w:val="20"/>
           <w:bdr w:val="single" w:sz="2" w:space="0" w:color="D9D9E3" w:frame="1"/>
@@ -3273,7 +3224,6 @@
       <w:r>
         <w:rPr>
           <w:rFonts w:ascii="inherit" w:eastAsia="Times New Roman" w:hAnsi="inherit" w:cs="Courier New"/>
-          <w:color w:val="00A67D"/>
           <w:sz w:val="20"/>
           <w:szCs w:val="20"/>
           <w:bdr w:val="single" w:sz="2" w:space="0" w:color="D9D9E3" w:frame="1"/>
@@ -3284,7 +3234,6 @@
       <w:r>
         <w:rPr>
           <w:rFonts w:ascii="inherit" w:eastAsia="Times New Roman" w:hAnsi="inherit" w:cs="Courier New"/>
-          <w:color w:val="FFFFFF"/>
           <w:sz w:val="20"/>
           <w:szCs w:val="20"/>
           <w:bdr w:val="single" w:sz="2" w:space="1" w:color="D9D9E3" w:frame="1"/>
@@ -3295,7 +3244,6 @@
       <w:r>
         <w:rPr>
           <w:rFonts w:ascii="inherit" w:eastAsia="Times New Roman" w:hAnsi="inherit" w:cs="Courier New"/>
-          <w:color w:val="FFFFFF"/>
           <w:sz w:val="20"/>
           <w:szCs w:val="20"/>
           <w:bdr w:val="single" w:sz="2" w:space="1" w:color="D9D9E3" w:frame="1"/>
@@ -3335,7 +3283,18 @@
           <w:szCs w:val="18"/>
           <w:bdr w:val="single" w:sz="2" w:space="0" w:color="D9D9E3" w:frame="1"/>
         </w:rPr>
-        <w:t>__init__.py</w:t>
+        <w:t>__init</w:t>
+      </w:r>
+      <w:r>
+        <w:rPr>
+          <w:rFonts w:ascii="Ubuntu Mono" w:eastAsia="Times New Roman" w:hAnsi="Ubuntu Mono" w:cs="Courier New"/>
+          <w:b/>
+          <w:bCs/>
+          <w:sz w:val="18"/>
+          <w:szCs w:val="18"/>
+          <w:bdr w:val="single" w:sz="2" w:space="0" w:color="D9D9E3" w:frame="1"/>
+        </w:rPr>
+        <w:t>__.py</w:t>
       </w:r>
       <w:r>
         <w:rPr>

</xml_diff>